<commit_message>
updated example.docx for better testability
</commit_message>
<xml_diff>
--- a/example.docx
+++ b/example.docx
@@ -51,11 +51,19 @@
       </w:r>
       <w:r>
         <w:rPr>
+          <w:sz w:val="40"/>
+          <w:szCs w:val="40"/>
+          <w:rtl w:val="0"/>
+        </w:rPr>
+        <w:t xml:space="preserve">bigger size</w:t>
+      </w:r>
+      <w:r>
+        <w:rPr>
           <w:sz w:val="26"/>
           <w:szCs w:val="26"/>
           <w:rtl w:val="0"/>
         </w:rPr>
-        <w:t xml:space="preserve">bigger size </w:t>
+        <w:t xml:space="preserve"> </w:t>
       </w:r>
       <w:r>
         <w:rPr>

</xml_diff>